<commit_message>
Añadido documento de latex
</commit_message>
<xml_diff>
--- a/documento/draft/Capitulo_4.docx
+++ b/documento/draft/Capitulo_4.docx
@@ -126,21 +126,7 @@
           <w:bCs w:val="false"/>
         </w:rPr>
         <w:tab/>
-        <w:t xml:space="preserve">En este capitulo se explican en detalle los procesos que fueron necesarios para implementar el sistema tomando en cuenta la arquitectura planteada en el capitulo anterior, además se muestran los resultados y pruebas realizadas para garantizar que el funcionamiento y rendimiento cumpla los </w:t>
-      </w:r>
-      <w:r>
-        <w:rPr>
-          <w:b w:val="false"/>
-          <w:bCs w:val="false"/>
-        </w:rPr>
-        <w:t>objetivos</w:t>
-      </w:r>
-      <w:r>
-        <w:rPr>
-          <w:b w:val="false"/>
-          <w:bCs w:val="false"/>
-        </w:rPr>
-        <w:t xml:space="preserve">. </w:t>
+        <w:t xml:space="preserve">En este capitulo se explican en detalle los procesos que fueron necesarios para implementar el sistema tomando en cuenta la arquitectura planteada en el capitulo anterior, además se muestran los resultados y pruebas realizadas para garantizar que el funcionamiento y rendimiento cumpla los objetivos. </w:t>
       </w:r>
     </w:p>
     <w:p>
@@ -2131,7 +2117,10 @@
         </w:rPr>
       </w:pPr>
       <w:r>
-        <w:rPr/>
+        <w:rPr>
+          <w:b w:val="false"/>
+          <w:bCs w:val="false"/>
+        </w:rPr>
       </w:r>
     </w:p>
     <w:p>
@@ -2195,7 +2184,10 @@
         </w:rPr>
       </w:pPr>
       <w:r>
-        <w:rPr/>
+        <w:rPr>
+          <w:b w:val="false"/>
+          <w:bCs w:val="false"/>
+        </w:rPr>
       </w:r>
     </w:p>
     <w:p>
@@ -2242,7 +2234,10 @@
         </w:rPr>
       </w:pPr>
       <w:r>
-        <w:rPr/>
+        <w:rPr>
+          <w:b w:val="false"/>
+          <w:bCs w:val="false"/>
+        </w:rPr>
       </w:r>
     </w:p>
     <w:p>
@@ -2327,7 +2322,10 @@
         </w:rPr>
       </w:pPr>
       <w:r>
-        <w:rPr/>
+        <w:rPr>
+          <w:b w:val="false"/>
+          <w:bCs w:val="false"/>
+        </w:rPr>
       </w:r>
     </w:p>
     <w:p>
@@ -2487,7 +2485,10 @@
         </w:rPr>
       </w:pPr>
       <w:r>
-        <w:rPr/>
+        <w:rPr>
+          <w:b w:val="false"/>
+          <w:bCs w:val="false"/>
+        </w:rPr>
       </w:r>
     </w:p>
     <w:p>
@@ -2572,7 +2573,10 @@
         </w:rPr>
       </w:pPr>
       <w:r>
-        <w:rPr/>
+        <w:rPr>
+          <w:b w:val="false"/>
+          <w:bCs w:val="false"/>
+        </w:rPr>
       </w:r>
     </w:p>
     <w:p>
@@ -2633,7 +2637,10 @@
         </w:rPr>
       </w:pPr>
       <w:r>
-        <w:rPr/>
+        <w:rPr>
+          <w:b w:val="false"/>
+          <w:bCs w:val="false"/>
+        </w:rPr>
       </w:r>
     </w:p>
     <w:p>
@@ -2694,7 +2701,10 @@
         </w:rPr>
       </w:pPr>
       <w:r>
-        <w:rPr/>
+        <w:rPr>
+          <w:b w:val="false"/>
+          <w:bCs w:val="false"/>
+        </w:rPr>
       </w:r>
     </w:p>
     <w:p>
@@ -2755,7 +2765,10 @@
         </w:rPr>
       </w:pPr>
       <w:r>
-        <w:rPr/>
+        <w:rPr>
+          <w:b w:val="false"/>
+          <w:bCs w:val="false"/>
+        </w:rPr>
       </w:r>
     </w:p>
     <w:p>
@@ -2912,7 +2925,10 @@
         </w:rPr>
       </w:pPr>
       <w:r>
-        <w:rPr/>
+        <w:rPr>
+          <w:b w:val="false"/>
+          <w:bCs w:val="false"/>
+        </w:rPr>
       </w:r>
     </w:p>
     <w:p>
@@ -3247,7 +3263,10 @@
         </w:rPr>
       </w:pPr>
       <w:r>
-        <w:rPr/>
+        <w:rPr>
+          <w:b w:val="false"/>
+          <w:bCs w:val="false"/>
+        </w:rPr>
       </w:r>
     </w:p>
     <w:p>
@@ -3312,7 +3331,10 @@
         </w:rPr>
       </w:pPr>
       <w:r>
-        <w:rPr/>
+        <w:rPr>
+          <w:b w:val="false"/>
+          <w:bCs w:val="false"/>
+        </w:rPr>
       </w:r>
     </w:p>
     <w:p>
@@ -3383,8 +3405,8 @@
       </w:pPr>
       <w:r>
         <w:rPr>
-          <w:b/>
-          <w:bCs/>
+          <w:b w:val="false"/>
+          <w:bCs w:val="false"/>
         </w:rPr>
         <w:drawing>
           <wp:anchor behindDoc="0" distT="0" distB="0" distL="0" distR="0" simplePos="0" locked="0" layoutInCell="0" allowOverlap="1" relativeHeight="10">
@@ -3474,6 +3496,170 @@
         </w:rPr>
       </w:pPr>
       <w:r>
+        <w:rPr/>
+      </w:r>
+    </w:p>
+    <w:p>
+      <w:pPr>
+        <w:pStyle w:val="PreformattedText"/>
+        <w:jc w:val="both"/>
+        <w:rPr>
+          <w:b/>
+          <w:bCs/>
+        </w:rPr>
+      </w:pPr>
+      <w:r>
+        <w:rPr>
+          <w:b/>
+          <w:bCs/>
+          <w:color w:val="000000"/>
+        </w:rPr>
+        <w:t>Cuando el usuario presiona el botón "Registrar" se ejecuta la función "addTransaction", la cual se encarga de validar y registrar una transacción, su implementación es la siguiente:</w:t>
+      </w:r>
+    </w:p>
+    <w:p>
+      <w:pPr>
+        <w:pStyle w:val="LO-normal"/>
+        <w:jc w:val="both"/>
+        <w:rPr>
+          <w:b/>
+          <w:bCs/>
+        </w:rPr>
+      </w:pPr>
+      <w:r>
+        <w:rPr>
+          <w:color w:val="000000"/>
+        </w:rPr>
+      </w:r>
+    </w:p>
+    <w:p>
+      <w:pPr>
+        <w:pStyle w:val="PreformattedText"/>
+        <w:jc w:val="both"/>
+        <w:rPr>
+          <w:b/>
+          <w:bCs/>
+        </w:rPr>
+      </w:pPr>
+      <w:r>
+        <w:rPr>
+          <w:b/>
+          <w:bCs/>
+          <w:color w:val="000000"/>
+        </w:rPr>
+        <w:t xml:space="preserve">Para construir la interfaz web se usó Typescript como lenguaje de programación, Vue.js como framework y Nuxt como metaframework para ahorrar tiempo de desarrollo. Vue.js se encarga de abstraer y gestionar todo el dinamismo, mientras que Nuxt provee de una estructura al proyecto y abstrae toda la lógica de compilación, optimización y manejo de dependencias del proyecto. La aplicación esta compuesta de una sola vista llamada “index” donde se representan todos los aspectos de la interfaz. La vista ejecuta varias funciones según la acción del usuario. </w:t>
+      </w:r>
+    </w:p>
+    <w:p>
+      <w:pPr>
+        <w:pStyle w:val="PreformattedText"/>
+        <w:spacing w:before="0" w:after="0"/>
+        <w:ind w:left="0" w:right="0" w:hanging="0"/>
+        <w:rPr>
+          <w:b/>
+          <w:bCs/>
+        </w:rPr>
+      </w:pPr>
+      <w:r>
+        <w:rPr>
+          <w:color w:val="000000"/>
+        </w:rPr>
+        <w:t>En la programación de la vista se utilizaron variables de estado internas para almacenar la información ingresada por el usuario, realizar cálculos intermedios y guardar la respuesta de la API, estas variables tienen la siguiente definición:</w:t>
+      </w:r>
+    </w:p>
+    <w:p>
+      <w:pPr>
+        <w:pStyle w:val="PreformattedText"/>
+        <w:jc w:val="both"/>
+        <w:rPr>
+          <w:b/>
+          <w:bCs/>
+        </w:rPr>
+      </w:pPr>
+      <w:r>
+        <w:rPr>
+          <w:color w:val="000000"/>
+        </w:rPr>
+      </w:r>
+    </w:p>
+    <w:p>
+      <w:pPr>
+        <w:pStyle w:val="LO-normal"/>
+        <w:jc w:val="both"/>
+        <w:rPr>
+          <w:b/>
+          <w:bCs/>
+        </w:rPr>
+      </w:pPr>
+      <w:r>
+        <w:rPr/>
+      </w:r>
+    </w:p>
+    <w:p>
+      <w:pPr>
+        <w:pStyle w:val="LO-normal"/>
+        <w:jc w:val="both"/>
+        <w:rPr>
+          <w:b/>
+          <w:bCs/>
+        </w:rPr>
+      </w:pPr>
+      <w:r>
+        <w:rPr/>
+      </w:r>
+    </w:p>
+    <w:p>
+      <w:pPr>
+        <w:pStyle w:val="LO-normal"/>
+        <w:jc w:val="both"/>
+        <w:rPr>
+          <w:b/>
+          <w:bCs/>
+        </w:rPr>
+      </w:pPr>
+      <w:r>
+        <w:rPr/>
+      </w:r>
+    </w:p>
+    <w:p>
+      <w:pPr>
+        <w:pStyle w:val="LO-normal"/>
+        <w:jc w:val="both"/>
+        <w:rPr>
+          <w:b/>
+          <w:bCs/>
+        </w:rPr>
+      </w:pPr>
+      <w:r>
+        <w:rPr/>
+      </w:r>
+    </w:p>
+    <w:p>
+      <w:pPr>
+        <w:pStyle w:val="LO-normal"/>
+        <w:jc w:val="both"/>
+        <w:rPr>
+          <w:b/>
+          <w:bCs/>
+        </w:rPr>
+      </w:pPr>
+      <w:r>
+        <w:rPr>
+          <w:b/>
+          <w:bCs/>
+        </w:rPr>
+      </w:r>
+    </w:p>
+    <w:p>
+      <w:pPr>
+        <w:pStyle w:val="LO-normal"/>
+        <w:jc w:val="both"/>
+        <w:rPr>
+          <w:b/>
+          <w:bCs/>
+        </w:rPr>
+      </w:pPr>
+      <w:r>
         <w:rPr>
           <w:b/>
           <w:bCs/>
@@ -4461,7 +4647,10 @@
         </w:rPr>
       </w:pPr>
       <w:r>
-        <w:rPr/>
+        <w:rPr>
+          <w:b w:val="false"/>
+          <w:bCs w:val="false"/>
+        </w:rPr>
       </w:r>
     </w:p>
     <w:p>
@@ -4491,7 +4680,10 @@
         </w:rPr>
       </w:pPr>
       <w:r>
-        <w:rPr/>
+        <w:rPr>
+          <w:b w:val="false"/>
+          <w:bCs w:val="false"/>
+        </w:rPr>
       </w:r>
     </w:p>
     <w:p>
@@ -4522,7 +4714,10 @@
         </w:rPr>
       </w:pPr>
       <w:r>
-        <w:rPr/>
+        <w:rPr>
+          <w:b w:val="false"/>
+          <w:bCs w:val="false"/>
+        </w:rPr>
       </w:r>
     </w:p>
     <w:p>
@@ -4540,12 +4735,6 @@
           <w:bCs w:val="false"/>
         </w:rPr>
         <w:tab/>
-      </w:r>
-      <w:r>
-        <w:rPr>
-          <w:b w:val="false"/>
-          <w:bCs w:val="false"/>
-        </w:rPr>
         <w:t>En el primer caso enviamos una petición válida con información sobre varias transacciones y el recurso responde correctamente a la solicitud.</w:t>
       </w:r>
     </w:p>
@@ -4559,20 +4748,26 @@
         </w:rPr>
       </w:pPr>
       <w:r>
-        <w:rPr/>
-      </w:r>
-    </w:p>
-    <w:p>
-      <w:pPr>
-        <w:pStyle w:val="LO-normal"/>
-        <w:jc w:val="both"/>
-        <w:rPr>
-          <w:b w:val="false"/>
-          <w:bCs w:val="false"/>
-        </w:rPr>
-      </w:pPr>
-      <w:r>
-        <w:rPr/>
+        <w:rPr>
+          <w:b w:val="false"/>
+          <w:bCs w:val="false"/>
+        </w:rPr>
+      </w:r>
+    </w:p>
+    <w:p>
+      <w:pPr>
+        <w:pStyle w:val="LO-normal"/>
+        <w:jc w:val="both"/>
+        <w:rPr>
+          <w:b w:val="false"/>
+          <w:bCs w:val="false"/>
+        </w:rPr>
+      </w:pPr>
+      <w:r>
+        <w:rPr>
+          <w:b w:val="false"/>
+          <w:bCs w:val="false"/>
+        </w:rPr>
         <w:drawing>
           <wp:anchor behindDoc="0" distT="0" distB="0" distL="0" distR="0" simplePos="0" locked="0" layoutInCell="0" allowOverlap="1" relativeHeight="11">
             <wp:simplePos x="0" y="0"/>
@@ -4635,12 +4830,6 @@
           <w:bCs w:val="false"/>
         </w:rPr>
         <w:tab/>
-      </w:r>
-      <w:r>
-        <w:rPr>
-          <w:b w:val="false"/>
-          <w:bCs w:val="false"/>
-        </w:rPr>
         <w:t>En el segundo caso hacemos una petición inválida a la API y esta responde con el mensaje adecuado.</w:t>
       </w:r>
     </w:p>
@@ -4748,7 +4937,10 @@
         </w:rPr>
       </w:pPr>
       <w:r>
-        <w:rPr/>
+        <w:rPr>
+          <w:b/>
+          <w:bCs/>
+        </w:rPr>
       </w:r>
     </w:p>
     <w:p>
@@ -4785,20 +4977,26 @@
         </w:rPr>
       </w:pPr>
       <w:r>
-        <w:rPr/>
-      </w:r>
-    </w:p>
-    <w:p>
-      <w:pPr>
-        <w:pStyle w:val="LO-normal"/>
-        <w:jc w:val="both"/>
-        <w:rPr>
-          <w:b/>
-          <w:bCs/>
-        </w:rPr>
-      </w:pPr>
-      <w:r>
-        <w:rPr/>
+        <w:rPr>
+          <w:b/>
+          <w:bCs/>
+        </w:rPr>
+      </w:r>
+    </w:p>
+    <w:p>
+      <w:pPr>
+        <w:pStyle w:val="LO-normal"/>
+        <w:jc w:val="both"/>
+        <w:rPr>
+          <w:b/>
+          <w:bCs/>
+        </w:rPr>
+      </w:pPr>
+      <w:r>
+        <w:rPr>
+          <w:b/>
+          <w:bCs/>
+        </w:rPr>
         <w:drawing>
           <wp:anchor behindDoc="0" distT="0" distB="0" distL="0" distR="0" simplePos="0" locked="0" layoutInCell="0" allowOverlap="1" relativeHeight="13">
             <wp:simplePos x="0" y="0"/>
@@ -4856,7 +5054,10 @@
         </w:rPr>
       </w:pPr>
       <w:r>
-        <w:rPr/>
+        <w:rPr>
+          <w:b/>
+          <w:bCs/>
+        </w:rPr>
       </w:r>
     </w:p>
     <w:p>
@@ -5401,7 +5602,10 @@
         </w:rPr>
       </w:pPr>
       <w:r>
-        <w:rPr/>
+        <w:rPr>
+          <w:b w:val="false"/>
+          <w:bCs w:val="false"/>
+        </w:rPr>
         <w:drawing>
           <wp:anchor behindDoc="0" distT="0" distB="0" distL="0" distR="0" simplePos="0" locked="0" layoutInCell="0" allowOverlap="1" relativeHeight="5">
             <wp:simplePos x="0" y="0"/>
@@ -5560,10 +5764,7 @@
         </w:rPr>
       </w:pPr>
       <w:r>
-        <w:rPr>
-          <w:b w:val="false"/>
-          <w:bCs w:val="false"/>
-        </w:rPr>
+        <w:rPr/>
         <w:drawing>
           <wp:anchor behindDoc="0" distT="0" distB="0" distL="0" distR="0" simplePos="0" locked="0" layoutInCell="0" allowOverlap="1" relativeHeight="14">
             <wp:simplePos x="0" y="0"/>
@@ -6036,7 +6237,7 @@
     <w:pPr>
       <w:widowControl/>
       <w:suppressAutoHyphens w:val="true"/>
-      <w:overflowPunct w:val="false"/>
+      <w:overflowPunct w:val="true"/>
       <w:bidi w:val="0"/>
       <w:spacing w:before="0" w:after="0"/>
       <w:jc w:val="left"/>
@@ -6256,7 +6457,7 @@
     <w:pPr>
       <w:widowControl/>
       <w:suppressAutoHyphens w:val="true"/>
-      <w:overflowPunct w:val="false"/>
+      <w:overflowPunct w:val="true"/>
       <w:bidi w:val="0"/>
       <w:spacing w:before="0" w:after="0"/>
       <w:jc w:val="left"/>
@@ -6306,5 +6507,18 @@
       <w:szCs w:val="48"/>
     </w:rPr>
   </w:style>
+  <w:style w:type="paragraph" w:styleId="PreformattedText">
+    <w:name w:val="Preformatted Text"/>
+    <w:basedOn w:val="Normal"/>
+    <w:qFormat/>
+    <w:pPr>
+      <w:spacing w:before="0" w:after="0"/>
+    </w:pPr>
+    <w:rPr>
+      <w:rFonts w:ascii="Liberation Mono" w:hAnsi="Liberation Mono" w:eastAsia="Liberation Mono" w:cs="Liberation Mono"/>
+      <w:sz w:val="20"/>
+      <w:szCs w:val="20"/>
+    </w:rPr>
+  </w:style>
 </w:styles>
 </file>
</xml_diff>